<commit_message>
Update Subtree instructions with an additional screenshot
</commit_message>
<xml_diff>
--- a/Info/Subtree.docx
+++ b/Info/Subtree.docx
@@ -79,16 +79,7 @@
     </w:p>
     <w:p>
       <w:r>
-        <w:t>---</w:t>
-      </w:r>
-      <w:r>
-        <w:t>5</w:t>
-      </w:r>
-      <w:r>
-        <w:t xml:space="preserve">) </w:t>
-      </w:r>
-      <w:r>
-        <w:t>After clicking Yes on “Create Subtree Link,” SourceTree should look like this:</w:t>
+        <w:t>---5) After clicking Yes on “Create Subtree Link,” SourceTree should look like this:</w:t>
       </w:r>
     </w:p>
     <w:p>
@@ -209,15 +200,62 @@
       </w:r>
     </w:p>
     <w:p>
+      <w:r>
+        <w:t>The resulting merge will look something like the image below, where the purple branch corresponds to the ForwardVSLibrary.</w:t>
+      </w:r>
+      <w:bookmarkStart w:id="0" w:name="_GoBack"/>
+      <w:bookmarkEnd w:id="0"/>
+    </w:p>
+    <w:p>
+      <w:r>
+        <w:rPr>
+          <w:noProof/>
+        </w:rPr>
+        <w:drawing>
+          <wp:inline distT="0" distB="0" distL="0" distR="0" wp14:anchorId="0375A6D3" wp14:editId="7A61CDE0">
+            <wp:extent cx="5943600" cy="1569085"/>
+            <wp:effectExtent l="0" t="0" r="0" b="0"/>
+            <wp:docPr id="2" name="Picture 2"/>
+            <wp:cNvGraphicFramePr>
+              <a:graphicFrameLocks xmlns:a="http://schemas.openxmlformats.org/drawingml/2006/main" noChangeAspect="1"/>
+            </wp:cNvGraphicFramePr>
+            <a:graphic xmlns:a="http://schemas.openxmlformats.org/drawingml/2006/main">
+              <a:graphicData uri="http://schemas.openxmlformats.org/drawingml/2006/picture">
+                <pic:pic xmlns:pic="http://schemas.openxmlformats.org/drawingml/2006/picture">
+                  <pic:nvPicPr>
+                    <pic:cNvPr id="0" name=""/>
+                    <pic:cNvPicPr/>
+                  </pic:nvPicPr>
+                  <pic:blipFill>
+                    <a:blip r:embed="rId8"/>
+                    <a:stretch>
+                      <a:fillRect/>
+                    </a:stretch>
+                  </pic:blipFill>
+                  <pic:spPr>
+                    <a:xfrm>
+                      <a:off x="0" y="0"/>
+                      <a:ext cx="5943600" cy="1569085"/>
+                    </a:xfrm>
+                    <a:prstGeom prst="rect">
+                      <a:avLst/>
+                    </a:prstGeom>
+                  </pic:spPr>
+                </pic:pic>
+              </a:graphicData>
+            </a:graphic>
+          </wp:inline>
+        </w:drawing>
+      </w:r>
+    </w:p>
+    <w:p/>
+    <w:p>
       <w:pPr>
         <w:pStyle w:val="Heading2"/>
       </w:pPr>
       <w:r>
         <w:lastRenderedPageBreak/>
-        <w:t>T</w:t>
-      </w:r>
-      <w:r>
-        <w:t>o push in changes made to the library from inside this project:</w:t>
+        <w:t>To push in changes made to the library from inside this project:</w:t>
       </w:r>
     </w:p>
     <w:p>
@@ -237,8 +275,6 @@
       <w:r>
         <w:t>in one commit and the main project files in a separate commit.</w:t>
       </w:r>
-      <w:bookmarkStart w:id="0" w:name="_GoBack"/>
-      <w:bookmarkEnd w:id="0"/>
     </w:p>
     <w:p>
       <w:pPr>
@@ -246,13 +282,7 @@
         <w:keepLines/>
       </w:pPr>
       <w:r>
-        <w:t xml:space="preserve">Follow these steps whenever </w:t>
-      </w:r>
-      <w:r>
-        <w:t xml:space="preserve">you made changes to the ForwardVSLibrary project and you want to push the changes back to the </w:t>
-      </w:r>
-      <w:r>
-        <w:t>ForwardVSLibrary.</w:t>
+        <w:t>Follow these steps whenever you made changes to the ForwardVSLibrary project and you want to push the changes back to the ForwardVSLibrary.</w:t>
       </w:r>
     </w:p>
     <w:p>
@@ -310,7 +340,7 @@
                     <pic:cNvPicPr/>
                   </pic:nvPicPr>
                   <pic:blipFill>
-                    <a:blip r:embed="rId8"/>
+                    <a:blip r:embed="rId9"/>
                     <a:stretch>
                       <a:fillRect/>
                     </a:stretch>
@@ -330,12 +360,6 @@
           </wp:inline>
         </w:drawing>
       </w:r>
-    </w:p>
-    <w:p>
-      <w:pPr>
-        <w:keepNext/>
-        <w:keepLines/>
-      </w:pPr>
     </w:p>
     <w:sectPr>
       <w:pgSz w:w="12240" w:h="15840"/>

</xml_diff>